<commit_message>
Fixing CV bold text which should be not bold - thanks Pete!
</commit_message>
<xml_diff>
--- a/assets/cv/CV.docx
+++ b/assets/cv/CV.docx
@@ -176,8 +176,6 @@
         </w:rPr>
         <w:t xml:space="preserve"> I am not actively looking for employment, however I am always open to ideas.</w:t>
       </w:r>
-      <w:bookmarkStart w:id="0" w:name="_GoBack"/>
-      <w:bookmarkEnd w:id="0"/>
     </w:p>
     <w:p>
       <w:pPr>
@@ -2330,11 +2328,12 @@
       <w:r>
         <w:rPr>
           <w:rFonts w:ascii="Times New Roman" w:hAnsi="Times New Roman" w:cs="Times New Roman"/>
-          <w:b/>
           <w:szCs w:val="24"/>
         </w:rPr>
         <w:t>a</w:t>
       </w:r>
+      <w:bookmarkStart w:id="0" w:name="_GoBack"/>
+      <w:bookmarkEnd w:id="0"/>
       <w:r>
         <w:rPr>
           <w:rFonts w:ascii="Times New Roman" w:hAnsi="Times New Roman" w:cs="Times New Roman"/>
@@ -3998,6 +3997,7 @@
     <w:lsdException w:name="HTML Sample" w:semiHidden="1" w:unhideWhenUsed="1"/>
     <w:lsdException w:name="HTML Typewriter" w:semiHidden="1" w:unhideWhenUsed="1"/>
     <w:lsdException w:name="HTML Variable" w:semiHidden="1" w:unhideWhenUsed="1"/>
+    <w:lsdException w:name="Normal Table" w:semiHidden="1" w:unhideWhenUsed="1"/>
     <w:lsdException w:name="annotation subject" w:semiHidden="1" w:unhideWhenUsed="1"/>
     <w:lsdException w:name="No List" w:semiHidden="1" w:unhideWhenUsed="1"/>
     <w:lsdException w:name="Outline List 1" w:semiHidden="1" w:unhideWhenUsed="1"/>
@@ -4043,9 +4043,11 @@
     <w:lsdException w:name="Table Subtle 1" w:semiHidden="1" w:unhideWhenUsed="1"/>
     <w:lsdException w:name="Table Subtle 2" w:semiHidden="1" w:unhideWhenUsed="1"/>
     <w:lsdException w:name="Table Web 1" w:semiHidden="1" w:unhideWhenUsed="1"/>
+    <w:lsdException w:name="Table Web 2" w:semiHidden="1" w:unhideWhenUsed="1"/>
     <w:lsdException w:name="Table Web 3" w:semiHidden="1" w:unhideWhenUsed="1"/>
     <w:lsdException w:name="Balloon Text" w:semiHidden="1" w:unhideWhenUsed="1"/>
     <w:lsdException w:name="Table Grid" w:uiPriority="39"/>
+    <w:lsdException w:name="Table Theme" w:semiHidden="1" w:unhideWhenUsed="1"/>
     <w:lsdException w:name="Placeholder Text" w:semiHidden="1"/>
     <w:lsdException w:name="No Spacing" w:uiPriority="1" w:qFormat="1"/>
     <w:lsdException w:name="Light Shading" w:uiPriority="60"/>

</xml_diff>

<commit_message>
Updating typos on CV - Bsc to BSC
</commit_message>
<xml_diff>
--- a/assets/cv/CV.docx
+++ b/assets/cv/CV.docx
@@ -2332,8 +2332,6 @@
         </w:rPr>
         <w:t>a</w:t>
       </w:r>
-      <w:bookmarkStart w:id="0" w:name="_GoBack"/>
-      <w:bookmarkEnd w:id="0"/>
       <w:r>
         <w:rPr>
           <w:rFonts w:ascii="Times New Roman" w:hAnsi="Times New Roman" w:cs="Times New Roman"/>
@@ -3102,7 +3100,21 @@
           <w:rFonts w:ascii="Times New Roman" w:hAnsi="Times New Roman" w:cs="Times New Roman"/>
           <w:szCs w:val="24"/>
         </w:rPr>
-        <w:t xml:space="preserve">– A fruit machine for Android with around 8,000 downloads and a 4-star rating. This was developed before Google Play Services was available, which meant I had to creating a separate </w:t>
+        <w:t xml:space="preserve">– A fruit machine for Android with around 8,000 downloads and a 4-star rating. This was developed before Google Play Services was available, which meant I had to </w:t>
+      </w:r>
+      <w:r>
+        <w:rPr>
+          <w:rFonts w:ascii="Times New Roman" w:hAnsi="Times New Roman" w:cs="Times New Roman"/>
+          <w:szCs w:val="24"/>
+        </w:rPr>
+        <w:t>create</w:t>
+      </w:r>
+      <w:r>
+        <w:rPr>
+          <w:rFonts w:ascii="Times New Roman" w:hAnsi="Times New Roman" w:cs="Times New Roman"/>
+          <w:szCs w:val="24"/>
+        </w:rPr>
+        <w:t xml:space="preserve"> a separate </w:t>
       </w:r>
       <w:proofErr w:type="spellStart"/>
       <w:r>
@@ -3153,23 +3165,23 @@
           <w:rFonts w:ascii="Times New Roman" w:hAnsi="Times New Roman" w:cs="Times New Roman"/>
           <w:szCs w:val="24"/>
         </w:rPr>
-        <w:t xml:space="preserve"> This project was developed as my final dissertation for my </w:t>
-      </w:r>
-      <w:proofErr w:type="spellStart"/>
-      <w:r>
-        <w:rPr>
-          <w:rFonts w:ascii="Times New Roman" w:hAnsi="Times New Roman" w:cs="Times New Roman"/>
-          <w:szCs w:val="24"/>
-        </w:rPr>
-        <w:t>Bsc</w:t>
-      </w:r>
-      <w:proofErr w:type="spellEnd"/>
-      <w:r>
-        <w:rPr>
-          <w:rFonts w:ascii="Times New Roman" w:hAnsi="Times New Roman" w:cs="Times New Roman"/>
-          <w:szCs w:val="24"/>
-        </w:rPr>
-        <w:t>.</w:t>
+        <w:t xml:space="preserve"> This project was developed as my final dissertation for my B</w:t>
+      </w:r>
+      <w:r>
+        <w:rPr>
+          <w:rFonts w:ascii="Times New Roman" w:hAnsi="Times New Roman" w:cs="Times New Roman"/>
+          <w:szCs w:val="24"/>
+        </w:rPr>
+        <w:t>S</w:t>
+      </w:r>
+      <w:bookmarkStart w:id="0" w:name="_GoBack"/>
+      <w:bookmarkEnd w:id="0"/>
+      <w:r>
+        <w:rPr>
+          <w:rFonts w:ascii="Times New Roman" w:hAnsi="Times New Roman" w:cs="Times New Roman"/>
+          <w:szCs w:val="24"/>
+        </w:rPr>
+        <w:t>c.</w:t>
       </w:r>
     </w:p>
     <w:p>

</xml_diff>